<commit_message>
Avances del Registro de Usuarios
</commit_message>
<xml_diff>
--- a/Documentación/Prototipos/HISTORIAS DE USUARIOS/HU1.docx
+++ b/Documentación/Prototipos/HISTORIAS DE USUARIOS/HU1.docx
@@ -383,6 +383,7 @@
                       <w15:appearance w15:val="hidden"/>
                       <w:text w:multiLine="1"/>
                     </w:sdtPr>
+                    <w:sdtEndPr/>
                     <w:sdtContent>
                       <w:r>
                         <w:t>Sistema De Información Gerencial Orientado A La Publicidad Y Promoción De Servicios Y Producto</w:t>
@@ -644,12 +645,7 @@
               </w:numPr>
             </w:pPr>
             <w:r>
-              <w:t>Sexo/Géner</w:t>
-            </w:r>
-            <w:bookmarkStart w:id="0" w:name="_GoBack"/>
-            <w:bookmarkEnd w:id="0"/>
-            <w:r>
-              <w:t>o.</w:t>
+              <w:t>Sexo/Género.</w:t>
             </w:r>
           </w:p>
           <w:p>
@@ -662,6 +658,9 @@
             </w:pPr>
             <w:r>
               <w:t>Localidad dónde reside.</w:t>
+            </w:r>
+            <w:r>
+              <w:t xml:space="preserve"> (En el perfil)</w:t>
             </w:r>
           </w:p>
           <w:p>
@@ -690,6 +689,9 @@
             <w:r>
               <w:t>/Profesión</w:t>
             </w:r>
+            <w:r>
+              <w:t>. (En el perfil)</w:t>
+            </w:r>
           </w:p>
           <w:p>
             <w:pPr>
@@ -700,7 +702,18 @@
               </w:numPr>
             </w:pPr>
             <w:r>
-              <w:t xml:space="preserve">Preferencias/intereses </w:t>
+              <w:t>Preferencias/intereses</w:t>
+            </w:r>
+            <w:r>
+              <w:t>.</w:t>
+            </w:r>
+            <w:bookmarkStart w:id="0" w:name="_GoBack"/>
+            <w:bookmarkEnd w:id="0"/>
+            <w:r>
+              <w:t xml:space="preserve"> </w:t>
+            </w:r>
+            <w:r>
+              <w:t>(Sondeos frecuentes)</w:t>
             </w:r>
           </w:p>
           <w:p>
@@ -5585,7 +5598,6 @@
             <w:alias w:val="Teléfono:"/>
             <w:tag w:val="Teléfono:"/>
             <w:id w:val="617408819"/>
-            <w:placeholder/>
             <w:showingPlcHdr/>
             <w:dataBinding w:prefixMappings="xmlns:ns0='http://schemas.microsoft.com/office/2006/coverPageProps' " w:xpath="/ns0:CoverPageProperties[1]/ns0:CompanyPhone[1]" w:storeItemID="{55AF091B-3C7A-41E3-B477-F2FDAA23CFDA}"/>
             <w15:appearance w15:val="hidden"/>
@@ -5621,7 +5633,6 @@
             <w:alias w:val="Dirección URL de LinkedIn:"/>
             <w:tag w:val="Dirección URL de LinkedIn:"/>
             <w:id w:val="-1413995599"/>
-            <w:placeholder/>
             <w:showingPlcHdr/>
             <w:dataBinding w:prefixMappings="xmlns:ns0='http://schemas.microsoft.com/office/2006/coverPageProps' " w:xpath="/ns0:CoverPageProperties[1]/ns0:CompanyFax[1]" w:storeItemID="{55AF091B-3C7A-41E3-B477-F2FDAA23CFDA}"/>
             <w15:appearance w15:val="hidden"/>
@@ -6117,7 +6128,6 @@
               <w:alias w:val="Iniciales:"/>
               <w:tag w:val="Iniciales:"/>
               <w:id w:val="-959338591"/>
-              <w:placeholder/>
               <w:dataBinding w:prefixMappings="xmlns:ns0='http://schemas.openxmlformats.org/officeDocument/2006/extended-properties' " w:xpath="/ns0:Properties[1]/ns0:Company[1]" w:storeItemID="{6668398D-A668-4E3E-A5EB-62B293D839F1}"/>
               <w15:appearance w15:val="hidden"/>
               <w:text/>
@@ -6182,7 +6192,6 @@
                     <w:alias w:val="Su nombre:"/>
                     <w:tag w:val="Su nombre:"/>
                     <w:id w:val="1078950763"/>
-                    <w:placeholder/>
                     <w:dataBinding w:prefixMappings="xmlns:ns0='http://purl.org/dc/elements/1.1/' xmlns:ns1='http://schemas.openxmlformats.org/package/2006/metadata/core-properties' " w:xpath="/ns1:coreProperties[1]/ns0:creator[1]" w:storeItemID="{6C3C8BC8-F283-45AE-878A-BAB7291924A1}"/>
                     <w15:appearance w15:val="hidden"/>
                     <w:text w:multiLine="1"/>
@@ -6205,7 +6214,6 @@
                     <w:alias w:val="Profesión o sector:"/>
                     <w:tag w:val="Profesión o sector:"/>
                     <w:id w:val="532551395"/>
-                    <w:placeholder/>
                     <w:dataBinding w:prefixMappings="xmlns:ns0='http://purl.org/dc/elements/1.1/' xmlns:ns1='http://schemas.openxmlformats.org/package/2006/metadata/core-properties' " w:xpath="/ns1:coreProperties[1]/ns0:subject[1]" w:storeItemID="{6C3C8BC8-F283-45AE-878A-BAB7291924A1}"/>
                     <w15:appearance w15:val="hidden"/>
                     <w:text w:multiLine="1"/>
@@ -6228,7 +6236,6 @@
                     <w:alias w:val="Vincular a otras propiedades en línea:"/>
                     <w:tag w:val="Vincular a otras propiedades en línea:"/>
                     <w:id w:val="1538160423"/>
-                    <w:placeholder/>
                     <w:dataBinding w:prefixMappings="xmlns:ns0='http://purl.org/dc/elements/1.1/' xmlns:ns1='http://schemas.openxmlformats.org/package/2006/metadata/core-properties' " w:xpath="/ns1:coreProperties[1]/ns0:description[1]" w:storeItemID="{6C3C8BC8-F283-45AE-878A-BAB7291924A1}"/>
                     <w15:appearance w15:val="hidden"/>
                     <w:text w:multiLine="1"/>
@@ -7680,64 +7687,6 @@
         </w:p>
       </w:docPartBody>
     </w:docPart>
-    <w:docPart>
-      <w:docPartPr>
-        <w:name w:val="FEB644D6DB5A491BB854DFE8AD83CBC5"/>
-        <w:category>
-          <w:name w:val="General"/>
-          <w:gallery w:val="placeholder"/>
-        </w:category>
-        <w:types>
-          <w:type w:val="bbPlcHdr"/>
-        </w:types>
-        <w:behaviors>
-          <w:behavior w:val="content"/>
-        </w:behaviors>
-        <w:guid w:val="{22E2C552-684A-4C41-B3DB-D1576F1777B2}"/>
-      </w:docPartPr>
-      <w:docPartBody>
-        <w:p>
-          <w:pPr>
-            <w:pStyle w:val="FEB644D6DB5A491BB854DFE8AD83CBC5"/>
-          </w:pPr>
-          <w:r>
-            <w:rPr>
-              <w:lang w:bidi="es-ES"/>
-            </w:rPr>
-            <w:t>Centro educativo</w:t>
-          </w:r>
-        </w:p>
-      </w:docPartBody>
-    </w:docPart>
-    <w:docPart>
-      <w:docPartPr>
-        <w:name w:val="CDB4C2E158DD40FFBC9C7E8FBB00531B"/>
-        <w:category>
-          <w:name w:val="General"/>
-          <w:gallery w:val="placeholder"/>
-        </w:category>
-        <w:types>
-          <w:type w:val="bbPlcHdr"/>
-        </w:types>
-        <w:behaviors>
-          <w:behavior w:val="content"/>
-        </w:behaviors>
-        <w:guid w:val="{5FEF6B72-1C6E-4EC3-8991-2F23BAFEE5F6}"/>
-      </w:docPartPr>
-      <w:docPartBody>
-        <w:p>
-          <w:pPr>
-            <w:pStyle w:val="CDB4C2E158DD40FFBC9C7E8FBB00531B"/>
-          </w:pPr>
-          <w:r>
-            <w:rPr>
-              <w:lang w:bidi="es-ES"/>
-            </w:rPr>
-            <w:t>Experiencia de voluntariado o liderazgo</w:t>
-          </w:r>
-        </w:p>
-      </w:docPartBody>
-    </w:docPart>
   </w:docParts>
 </w:glossaryDocument>
 </file>
@@ -7817,6 +7766,10 @@
     <w:compatSetting w:name="doNotFlipMirrorIndents" w:uri="http://schemas.microsoft.com/office/word" w:val="1"/>
     <w:compatSetting w:name="differentiateMultirowTableHeaders" w:uri="http://schemas.microsoft.com/office/word" w:val="1"/>
   </w:compat>
+  <w:rsids>
+    <w:rsidRoot w:val="005255F0"/>
+    <w:rsid w:val="005255F0"/>
+  </w:rsids>
   <m:mathPr>
     <m:mathFont m:val="Cambria Math"/>
     <m:brkBin m:val="before"/>

</xml_diff>